<commit_message>
Fixed adding implement and finished SRD
</commit_message>
<xml_diff>
--- a/Software Documents/Implement_Handler_SRD.docx
+++ b/Software Documents/Implement_Handler_SRD.docx
@@ -955,15 +955,89 @@
     </w:p>
     <w:p>
       <w:pPr>
+        <w:rPr>
+          <w:rFonts w:asciiTheme="majorHAnsi" w:eastAsiaTheme="majorEastAsia" w:hAnsiTheme="majorHAnsi" w:cstheme="majorBidi"/>
+          <w:color w:val="2F5496" w:themeColor="accent1" w:themeShade="BF"/>
+          <w:sz w:val="26"/>
+          <w:szCs w:val="26"/>
+          <w:lang w:val="en-IL"/>
+        </w:rPr>
+      </w:pPr>
+      <w:r>
+        <w:rPr>
+          <w:lang w:val="en-IL"/>
+        </w:rPr>
+        <w:br w:type="page"/>
+      </w:r>
+    </w:p>
+    <w:p>
+      <w:pPr>
         <w:pStyle w:val="2"/>
         <w:numPr>
           <w:ilvl w:val="1"/>
           <w:numId w:val="2"/>
         </w:numPr>
-        <w:rPr>
-          <w:lang w:val="en-IL"/>
-        </w:rPr>
-      </w:pPr>
+        <w:ind w:left="-426" w:firstLine="0"/>
+        <w:rPr>
+          <w:lang w:val="en-IL"/>
+        </w:rPr>
+      </w:pPr>
+    </w:p>
+    <w:p>
+      <w:pPr>
+        <w:pStyle w:val="2"/>
+        <w:ind w:left="-426"/>
+        <w:rPr>
+          <w:lang w:val="en-IL"/>
+        </w:rPr>
+      </w:pPr>
+      <w:r>
+        <w:rPr>
+          <w:noProof/>
+          <w:lang w:val="en-IL"/>
+        </w:rPr>
+        <w:drawing>
+          <wp:inline distT="0" distB="0" distL="0" distR="0" wp14:anchorId="2C041232" wp14:editId="15788D50">
+            <wp:extent cx="7020560" cy="4564380"/>
+            <wp:effectExtent l="0" t="0" r="8890" b="7620"/>
+            <wp:docPr id="14" name="תמונה 14"/>
+            <wp:cNvGraphicFramePr>
+              <a:graphicFrameLocks xmlns:a="http://schemas.openxmlformats.org/drawingml/2006/main" noChangeAspect="1"/>
+            </wp:cNvGraphicFramePr>
+            <a:graphic xmlns:a="http://schemas.openxmlformats.org/drawingml/2006/main">
+              <a:graphicData uri="http://schemas.openxmlformats.org/drawingml/2006/picture">
+                <pic:pic xmlns:pic="http://schemas.openxmlformats.org/drawingml/2006/picture">
+                  <pic:nvPicPr>
+                    <pic:cNvPr id="14" name="תמונה 14"/>
+                    <pic:cNvPicPr/>
+                  </pic:nvPicPr>
+                  <pic:blipFill>
+                    <a:blip r:embed="rId15">
+                      <a:extLst>
+                        <a:ext uri="{28A0092B-C50C-407E-A947-70E740481C1C}">
+                          <a14:useLocalDpi xmlns:a14="http://schemas.microsoft.com/office/drawing/2010/main" val="0"/>
+                        </a:ext>
+                      </a:extLst>
+                    </a:blip>
+                    <a:stretch>
+                      <a:fillRect/>
+                    </a:stretch>
+                  </pic:blipFill>
+                  <pic:spPr>
+                    <a:xfrm>
+                      <a:off x="0" y="0"/>
+                      <a:ext cx="7020560" cy="4564380"/>
+                    </a:xfrm>
+                    <a:prstGeom prst="rect">
+                      <a:avLst/>
+                    </a:prstGeom>
+                  </pic:spPr>
+                </pic:pic>
+              </a:graphicData>
+            </a:graphic>
+          </wp:inline>
+        </w:drawing>
+      </w:r>
     </w:p>
     <w:sectPr>
       <w:pgSz w:w="12240" w:h="15840"/>
@@ -1281,6 +1355,7 @@
     <w:lsdException w:name="HTML Sample" w:semiHidden="1" w:unhideWhenUsed="1"/>
     <w:lsdException w:name="HTML Typewriter" w:semiHidden="1" w:unhideWhenUsed="1"/>
     <w:lsdException w:name="HTML Variable" w:semiHidden="1" w:unhideWhenUsed="1"/>
+    <w:lsdException w:name="Normal Table" w:semiHidden="1" w:unhideWhenUsed="1"/>
     <w:lsdException w:name="annotation subject" w:semiHidden="1" w:unhideWhenUsed="1"/>
     <w:lsdException w:name="No List" w:semiHidden="1" w:unhideWhenUsed="1"/>
     <w:lsdException w:name="Outline List 1" w:semiHidden="1" w:unhideWhenUsed="1"/>
@@ -1327,8 +1402,10 @@
     <w:lsdException w:name="Table Subtle 2" w:semiHidden="1" w:unhideWhenUsed="1"/>
     <w:lsdException w:name="Table Web 1" w:semiHidden="1" w:unhideWhenUsed="1"/>
     <w:lsdException w:name="Table Web 2" w:semiHidden="1" w:unhideWhenUsed="1"/>
+    <w:lsdException w:name="Table Web 3" w:semiHidden="1" w:unhideWhenUsed="1"/>
     <w:lsdException w:name="Balloon Text" w:semiHidden="1" w:unhideWhenUsed="1"/>
     <w:lsdException w:name="Table Grid" w:uiPriority="39"/>
+    <w:lsdException w:name="Table Theme" w:semiHidden="1" w:unhideWhenUsed="1"/>
     <w:lsdException w:name="Placeholder Text" w:semiHidden="1"/>
     <w:lsdException w:name="No Spacing" w:uiPriority="1" w:qFormat="1"/>
     <w:lsdException w:name="Light Shading" w:uiPriority="60"/>

</xml_diff>